<commit_message>
feat: add systemMonitor instead of registryAnalyzer
</commit_message>
<xml_diff>
--- a/ZipManager/LR3_REPORT.docx
+++ b/ZipManager/LR3_REPORT.docx
@@ -1177,6 +1177,7 @@
     <w:p>
       <w:pPr>
         <w:pStyle w:val="Heading1"/>
+        <w:spacing w:before="0"/>
         <w:ind w:firstLine="720"/>
         <w:rPr>
           <w:rFonts w:cs="Times New Roman"/>
@@ -1194,16 +1195,18 @@
     </w:p>
     <w:p>
       <w:pPr>
-        <w:spacing w:after="0"/>
-        <w:rPr>
-          <w:rFonts w:ascii="Times New Roman" w:hAnsi="Times New Roman" w:cs="Times New Roman"/>
+        <w:spacing w:after="0" w:line="276" w:lineRule="auto"/>
+        <w:rPr>
+          <w:rFonts w:ascii="Times New Roman" w:hAnsi="Times New Roman" w:cs="Times New Roman"/>
+          <w:sz w:val="28"/>
+          <w:szCs w:val="28"/>
           <w:lang w:val="ru-RU"/>
         </w:rPr>
       </w:pPr>
     </w:p>
     <w:p>
       <w:pPr>
-        <w:spacing w:after="0"/>
+        <w:spacing w:after="0" w:line="276" w:lineRule="auto"/>
         <w:ind w:firstLine="708"/>
         <w:jc w:val="both"/>
         <w:rPr>
@@ -2651,18 +2654,6 @@
         </w:rPr>
         <w:t xml:space="preserve">При запуске программы можно увидеть главное окно с двумя кнопками (рисунок 1). </w:t>
       </w:r>
-    </w:p>
-    <w:p>
-      <w:pPr>
-        <w:spacing w:after="0"/>
-        <w:jc w:val="both"/>
-        <w:rPr>
-          <w:rFonts w:ascii="Times New Roman" w:hAnsi="Times New Roman" w:cs="Times New Roman"/>
-          <w:sz w:val="28"/>
-          <w:szCs w:val="28"/>
-          <w:lang w:val="ru-RU" w:eastAsia="ru-RU"/>
-        </w:rPr>
-      </w:pPr>
     </w:p>
     <w:p>
       <w:pPr>
@@ -3126,17 +3117,7 @@
           <w:szCs w:val="28"/>
           <w:lang w:val="ru-RU" w:eastAsia="ru-RU"/>
         </w:rPr>
-        <w:t xml:space="preserve">После выбора папки запускается процесс сжатия файлов. После завершения операции всплывает окно, сообщающее об успешном создании </w:t>
-      </w:r>
-      <w:r>
-        <w:rPr>
-          <w:rFonts w:ascii="Times New Roman" w:hAnsi="Times New Roman" w:cs="Times New Roman"/>
-          <w:sz w:val="28"/>
-          <w:szCs w:val="28"/>
-          <w:lang w:val="ru-RU" w:eastAsia="ru-RU"/>
-        </w:rPr>
-        <w:lastRenderedPageBreak/>
-        <w:t>архива (рисунок 3).</w:t>
+        <w:t>После выбора папки запускается процесс сжатия файлов. После завершения операции всплывает окно, сообщающее об успешном создании архива (рисунок 3).</w:t>
       </w:r>
       <w:r>
         <w:rPr>
@@ -3593,19 +3574,6 @@
         </w:rPr>
         <w:t xml:space="preserve"> В папке, в которой находился выбранный архив, будет создана папка с названием соответствующем названию выбранного архива.</w:t>
       </w:r>
-    </w:p>
-    <w:p>
-      <w:pPr>
-        <w:spacing w:after="0"/>
-        <w:ind w:firstLine="720"/>
-        <w:rPr>
-          <w:rFonts w:ascii="Times New Roman" w:hAnsi="Times New Roman" w:cs="Times New Roman"/>
-          <w:noProof/>
-          <w:sz w:val="28"/>
-          <w:szCs w:val="28"/>
-          <w:lang w:val="ru-RU"/>
-        </w:rPr>
-      </w:pPr>
     </w:p>
     <w:p>
       <w:pPr>
@@ -4426,151 +4394,86 @@
         </w:rPr>
         <w:t xml:space="preserve">Режим доступа: </w:t>
       </w:r>
-      <w:r>
-        <w:fldChar w:fldCharType="begin"/>
-      </w:r>
-      <w:r>
-        <w:rPr>
-          <w:lang w:val="ru-RU"/>
-        </w:rPr>
-        <w:instrText xml:space="preserve"> </w:instrText>
-      </w:r>
-      <w:r>
-        <w:instrText>HYPERLINK</w:instrText>
-      </w:r>
-      <w:r>
-        <w:rPr>
-          <w:lang w:val="ru-RU"/>
-        </w:rPr>
-        <w:instrText xml:space="preserve"> "</w:instrText>
-      </w:r>
-      <w:r>
-        <w:instrText>https</w:instrText>
-      </w:r>
-      <w:r>
-        <w:rPr>
-          <w:lang w:val="ru-RU"/>
-        </w:rPr>
-        <w:instrText>://</w:instrText>
-      </w:r>
-      <w:r>
-        <w:instrText>libzip</w:instrText>
-      </w:r>
-      <w:r>
-        <w:rPr>
-          <w:lang w:val="ru-RU"/>
-        </w:rPr>
-        <w:instrText>.</w:instrText>
-      </w:r>
-      <w:r>
-        <w:instrText>org</w:instrText>
-      </w:r>
-      <w:r>
-        <w:rPr>
-          <w:lang w:val="ru-RU"/>
-        </w:rPr>
-        <w:instrText>/</w:instrText>
-      </w:r>
-      <w:r>
-        <w:instrText>documentation</w:instrText>
-      </w:r>
-      <w:r>
-        <w:rPr>
-          <w:lang w:val="ru-RU"/>
-        </w:rPr>
-        <w:instrText xml:space="preserve">/" </w:instrText>
-      </w:r>
-      <w:r>
-        <w:fldChar w:fldCharType="separate"/>
-      </w:r>
-      <w:r>
-        <w:rPr>
-          <w:rStyle w:val="Hyperlink"/>
-          <w:rFonts w:ascii="Times New Roman" w:hAnsi="Times New Roman" w:cs="Times New Roman"/>
-          <w:sz w:val="28"/>
-          <w:szCs w:val="28"/>
-        </w:rPr>
-        <w:t>https</w:t>
-      </w:r>
-      <w:r>
-        <w:rPr>
-          <w:rStyle w:val="Hyperlink"/>
-          <w:rFonts w:ascii="Times New Roman" w:hAnsi="Times New Roman" w:cs="Times New Roman"/>
-          <w:sz w:val="28"/>
-          <w:szCs w:val="28"/>
-          <w:lang w:val="ru-RU"/>
-        </w:rPr>
-        <w:t>://</w:t>
-      </w:r>
-      <w:proofErr w:type="spellStart"/>
-      <w:r>
-        <w:rPr>
-          <w:rStyle w:val="Hyperlink"/>
-          <w:rFonts w:ascii="Times New Roman" w:hAnsi="Times New Roman" w:cs="Times New Roman"/>
-          <w:sz w:val="28"/>
-          <w:szCs w:val="28"/>
-        </w:rPr>
-        <w:t>libzip</w:t>
-      </w:r>
-      <w:proofErr w:type="spellEnd"/>
-      <w:r>
-        <w:rPr>
-          <w:rStyle w:val="Hyperlink"/>
-          <w:rFonts w:ascii="Times New Roman" w:hAnsi="Times New Roman" w:cs="Times New Roman"/>
-          <w:sz w:val="28"/>
-          <w:szCs w:val="28"/>
-          <w:lang w:val="ru-RU"/>
-        </w:rPr>
-        <w:t>.</w:t>
-      </w:r>
-      <w:r>
-        <w:rPr>
-          <w:rStyle w:val="Hyperlink"/>
-          <w:rFonts w:ascii="Times New Roman" w:hAnsi="Times New Roman" w:cs="Times New Roman"/>
-          <w:sz w:val="28"/>
-          <w:szCs w:val="28"/>
-        </w:rPr>
-        <w:t>org</w:t>
-      </w:r>
-      <w:r>
-        <w:rPr>
-          <w:rStyle w:val="Hyperlink"/>
-          <w:rFonts w:ascii="Times New Roman" w:hAnsi="Times New Roman" w:cs="Times New Roman"/>
-          <w:sz w:val="28"/>
-          <w:szCs w:val="28"/>
-          <w:lang w:val="ru-RU"/>
-        </w:rPr>
-        <w:t>/</w:t>
-      </w:r>
-      <w:r>
-        <w:rPr>
-          <w:rStyle w:val="Hyperlink"/>
-          <w:rFonts w:ascii="Times New Roman" w:hAnsi="Times New Roman" w:cs="Times New Roman"/>
-          <w:sz w:val="28"/>
-          <w:szCs w:val="28"/>
-        </w:rPr>
-        <w:t>documentation</w:t>
-      </w:r>
-      <w:r>
-        <w:rPr>
-          <w:rStyle w:val="Hyperlink"/>
-          <w:rFonts w:ascii="Times New Roman" w:hAnsi="Times New Roman" w:cs="Times New Roman"/>
-          <w:sz w:val="28"/>
-          <w:szCs w:val="28"/>
-          <w:lang w:val="ru-RU"/>
-        </w:rPr>
-        <w:t>/</w:t>
-      </w:r>
-      <w:r>
-        <w:rPr>
-          <w:rStyle w:val="Hyperlink"/>
-          <w:rFonts w:ascii="Times New Roman" w:hAnsi="Times New Roman" w:cs="Times New Roman"/>
-          <w:sz w:val="28"/>
-          <w:szCs w:val="28"/>
-          <w:lang w:val="ru-RU"/>
-        </w:rPr>
-        <w:fldChar w:fldCharType="end"/>
-      </w:r>
+      <w:hyperlink r:id="rId11" w:history="1">
+        <w:r>
+          <w:rPr>
+            <w:rStyle w:val="Hyperlink"/>
+            <w:rFonts w:ascii="Times New Roman" w:hAnsi="Times New Roman" w:cs="Times New Roman"/>
+            <w:sz w:val="28"/>
+            <w:szCs w:val="28"/>
+          </w:rPr>
+          <w:t>https</w:t>
+        </w:r>
+        <w:r>
+          <w:rPr>
+            <w:rStyle w:val="Hyperlink"/>
+            <w:rFonts w:ascii="Times New Roman" w:hAnsi="Times New Roman" w:cs="Times New Roman"/>
+            <w:sz w:val="28"/>
+            <w:szCs w:val="28"/>
+            <w:lang w:val="ru-RU"/>
+          </w:rPr>
+          <w:t>://</w:t>
+        </w:r>
+        <w:proofErr w:type="spellStart"/>
+        <w:r>
+          <w:rPr>
+            <w:rStyle w:val="Hyperlink"/>
+            <w:rFonts w:ascii="Times New Roman" w:hAnsi="Times New Roman" w:cs="Times New Roman"/>
+            <w:sz w:val="28"/>
+            <w:szCs w:val="28"/>
+          </w:rPr>
+          <w:t>libzip</w:t>
+        </w:r>
+        <w:proofErr w:type="spellEnd"/>
+        <w:r>
+          <w:rPr>
+            <w:rStyle w:val="Hyperlink"/>
+            <w:rFonts w:ascii="Times New Roman" w:hAnsi="Times New Roman" w:cs="Times New Roman"/>
+            <w:sz w:val="28"/>
+            <w:szCs w:val="28"/>
+            <w:lang w:val="ru-RU"/>
+          </w:rPr>
+          <w:t>.</w:t>
+        </w:r>
+        <w:r>
+          <w:rPr>
+            <w:rStyle w:val="Hyperlink"/>
+            <w:rFonts w:ascii="Times New Roman" w:hAnsi="Times New Roman" w:cs="Times New Roman"/>
+            <w:sz w:val="28"/>
+            <w:szCs w:val="28"/>
+          </w:rPr>
+          <w:t>org</w:t>
+        </w:r>
+        <w:r>
+          <w:rPr>
+            <w:rStyle w:val="Hyperlink"/>
+            <w:rFonts w:ascii="Times New Roman" w:hAnsi="Times New Roman" w:cs="Times New Roman"/>
+            <w:sz w:val="28"/>
+            <w:szCs w:val="28"/>
+            <w:lang w:val="ru-RU"/>
+          </w:rPr>
+          <w:t>/</w:t>
+        </w:r>
+        <w:r>
+          <w:rPr>
+            <w:rStyle w:val="Hyperlink"/>
+            <w:rFonts w:ascii="Times New Roman" w:hAnsi="Times New Roman" w:cs="Times New Roman"/>
+            <w:sz w:val="28"/>
+            <w:szCs w:val="28"/>
+          </w:rPr>
+          <w:t>documentation</w:t>
+        </w:r>
+        <w:r>
+          <w:rPr>
+            <w:rStyle w:val="Hyperlink"/>
+            <w:rFonts w:ascii="Times New Roman" w:hAnsi="Times New Roman" w:cs="Times New Roman"/>
+            <w:sz w:val="28"/>
+            <w:szCs w:val="28"/>
+            <w:lang w:val="ru-RU"/>
+          </w:rPr>
+          <w:t>/</w:t>
+        </w:r>
+      </w:hyperlink>
     </w:p>
     <w:p>
       <w:pPr>

</xml_diff>